<commit_message>
completato popolazione db, vari bug fix
</commit_message>
<xml_diff>
--- a/doc/Descrizione Tabelle e tipi.docx
+++ b/doc/Descrizione Tabelle e tipi.docx
@@ -15,11 +15,9 @@
       <w:pPr>
         <w:pStyle w:val="Titolo2"/>
       </w:pPr>
-      <w:proofErr w:type="spellStart"/>
       <w:r>
         <w:t>Gruppo_Applicativo</w:t>
       </w:r>
-      <w:proofErr w:type="spellEnd"/>
     </w:p>
     <w:p>
       <w:pPr>
@@ -29,45 +27,11 @@
           <w:numId w:val="2"/>
         </w:numPr>
       </w:pPr>
-      <w:proofErr w:type="spellStart"/>
-      <w:r>
-        <w:t>id_gruppo_applicativo</w:t>
-      </w:r>
-      <w:proofErr w:type="spellEnd"/>
-      <w:r>
-        <w:t xml:space="preserve"> - </w:t>
-      </w:r>
-      <w:proofErr w:type="spellStart"/>
-      <w:proofErr w:type="gramStart"/>
-      <w:r>
-        <w:t>int</w:t>
-      </w:r>
-      <w:proofErr w:type="spellEnd"/>
-      <w:r>
-        <w:t>(</w:t>
-      </w:r>
-      <w:proofErr w:type="gramEnd"/>
-      <w:r>
-        <w:t>10):</w:t>
-      </w:r>
-      <w:r>
-        <w:t xml:space="preserve"> </w:t>
-      </w:r>
-      <w:proofErr w:type="spellStart"/>
-      <w:r>
-        <w:t>Primary</w:t>
-      </w:r>
-      <w:proofErr w:type="spellEnd"/>
-      <w:r>
-        <w:t xml:space="preserve"> </w:t>
-      </w:r>
-      <w:proofErr w:type="spellStart"/>
-      <w:r>
-        <w:t>key</w:t>
-      </w:r>
-      <w:proofErr w:type="spellEnd"/>
-      <w:r>
-        <w:t xml:space="preserve"> del gruppo applicativo. Viene usata per identificare univocamente il gruppo applicativo.</w:t>
+      <w:r>
+        <w:t>id_gruppo_applicativo - int(10):</w:t>
+      </w:r>
+      <w:r>
+        <w:t xml:space="preserve"> Primary key del gruppo applicativo. Viene usata per identificare univocamente il gruppo applicativo.</w:t>
       </w:r>
     </w:p>
     <w:p>
@@ -79,20 +43,7 @@
         </w:numPr>
       </w:pPr>
       <w:r>
-        <w:t xml:space="preserve">nome - </w:t>
-      </w:r>
-      <w:proofErr w:type="spellStart"/>
-      <w:proofErr w:type="gramStart"/>
-      <w:r>
-        <w:t>varchar</w:t>
-      </w:r>
-      <w:proofErr w:type="spellEnd"/>
-      <w:r>
-        <w:t>(</w:t>
-      </w:r>
-      <w:proofErr w:type="gramEnd"/>
-      <w:r>
-        <w:t>50):</w:t>
+        <w:t>nome - varchar(50):</w:t>
       </w:r>
       <w:r>
         <w:t xml:space="preserve"> Nome del gruppo applicativo.</w:t>
@@ -119,124 +70,53 @@
           <w:numId w:val="1"/>
         </w:numPr>
       </w:pPr>
-      <w:proofErr w:type="spellStart"/>
       <w:r>
         <w:rPr>
           <w:lang w:val="en-US"/>
         </w:rPr>
-        <w:t>id_utente</w:t>
-      </w:r>
-      <w:proofErr w:type="spellEnd"/>
+        <w:t>id_utente - int(10) :</w:t>
+      </w:r>
       <w:r>
         <w:rPr>
           <w:lang w:val="en-US"/>
         </w:rPr>
-        <w:t xml:space="preserve"> - </w:t>
-      </w:r>
-      <w:proofErr w:type="spellStart"/>
-      <w:proofErr w:type="gramStart"/>
-      <w:r>
+        <w:t xml:space="preserve"> Primary key dell’utente. </w:t>
+      </w:r>
+      <w:r>
+        <w:t>Viene usata per identificare univocamente l’utente.</w:t>
+      </w:r>
+    </w:p>
+    <w:p>
+      <w:pPr>
+        <w:pStyle w:val="Paragrafoelenco"/>
+        <w:numPr>
+          <w:ilvl w:val="0"/>
+          <w:numId w:val="1"/>
+        </w:numPr>
+      </w:pPr>
+      <w:r>
+        <w:t>email - varchar(50):</w:t>
+      </w:r>
+      <w:r>
+        <w:t xml:space="preserve"> Email dell’utente.</w:t>
+      </w:r>
+    </w:p>
+    <w:p>
+      <w:pPr>
+        <w:pStyle w:val="Paragrafoelenco"/>
+        <w:numPr>
+          <w:ilvl w:val="0"/>
+          <w:numId w:val="1"/>
+        </w:numPr>
         <w:rPr>
           <w:lang w:val="en-US"/>
         </w:rPr>
-        <w:t>int</w:t>
-      </w:r>
-      <w:proofErr w:type="spellEnd"/>
+      </w:pPr>
       <w:r>
         <w:rPr>
           <w:lang w:val="en-US"/>
         </w:rPr>
-        <w:t>(</w:t>
-      </w:r>
-      <w:proofErr w:type="gramEnd"/>
-      <w:r>
-        <w:rPr>
-          <w:lang w:val="en-US"/>
-        </w:rPr>
-        <w:t>10) :</w:t>
-      </w:r>
-      <w:r>
-        <w:rPr>
-          <w:lang w:val="en-US"/>
-        </w:rPr>
-        <w:t xml:space="preserve"> Primary key </w:t>
-      </w:r>
-      <w:proofErr w:type="spellStart"/>
-      <w:r>
-        <w:rPr>
-          <w:lang w:val="en-US"/>
-        </w:rPr>
-        <w:t>dell’utente</w:t>
-      </w:r>
-      <w:proofErr w:type="spellEnd"/>
-      <w:r>
-        <w:rPr>
-          <w:lang w:val="en-US"/>
-        </w:rPr>
-        <w:t xml:space="preserve">. </w:t>
-      </w:r>
-      <w:r>
-        <w:t>Viene usata per identificare univocamente l’utente.</w:t>
-      </w:r>
-    </w:p>
-    <w:p>
-      <w:pPr>
-        <w:pStyle w:val="Paragrafoelenco"/>
-        <w:numPr>
-          <w:ilvl w:val="0"/>
-          <w:numId w:val="1"/>
-        </w:numPr>
-      </w:pPr>
-      <w:r>
-        <w:t xml:space="preserve">email - </w:t>
-      </w:r>
-      <w:proofErr w:type="spellStart"/>
-      <w:proofErr w:type="gramStart"/>
-      <w:r>
-        <w:t>varchar</w:t>
-      </w:r>
-      <w:proofErr w:type="spellEnd"/>
-      <w:r>
-        <w:t>(</w:t>
-      </w:r>
-      <w:proofErr w:type="gramEnd"/>
-      <w:r>
-        <w:t>50):</w:t>
-      </w:r>
-      <w:r>
-        <w:t xml:space="preserve"> Email dell’utente.</w:t>
-      </w:r>
-    </w:p>
-    <w:p>
-      <w:pPr>
-        <w:pStyle w:val="Paragrafoelenco"/>
-        <w:numPr>
-          <w:ilvl w:val="0"/>
-          <w:numId w:val="1"/>
-        </w:numPr>
-        <w:rPr>
-          <w:lang w:val="en-US"/>
-        </w:rPr>
-      </w:pPr>
-      <w:r>
-        <w:rPr>
-          <w:lang w:val="en-US"/>
-        </w:rPr>
-        <w:t xml:space="preserve">password - </w:t>
-      </w:r>
-      <w:proofErr w:type="gramStart"/>
-      <w:r>
-        <w:rPr>
-          <w:lang w:val="en-US"/>
-        </w:rPr>
-        <w:t>varchar(</w:t>
-      </w:r>
-      <w:proofErr w:type="gramEnd"/>
-      <w:r>
-        <w:rPr>
-          <w:lang w:val="en-US"/>
-        </w:rPr>
-        <w:t>50):</w:t>
+        <w:t>password - varchar(50):</w:t>
       </w:r>
       <w:r>
         <w:rPr>
@@ -254,512 +134,259 @@
         <w:rPr>
           <w:lang w:val="en-US"/>
         </w:rPr>
-        <w:t xml:space="preserve">ash </w:t>
-      </w:r>
-      <w:proofErr w:type="spellStart"/>
+        <w:t>ash della password dell’utente.</w:t>
+      </w:r>
+    </w:p>
+    <w:p>
+      <w:pPr>
+        <w:pStyle w:val="Paragrafoelenco"/>
+        <w:numPr>
+          <w:ilvl w:val="0"/>
+          <w:numId w:val="1"/>
+        </w:numPr>
+      </w:pPr>
+      <w:r>
+        <w:t>id_gruppo_applicativo - int(10):</w:t>
+      </w:r>
+      <w:r>
+        <w:t xml:space="preserve"> Chiave esterna che referenzia il gruppo applicativo a cui l’utente appartiene.</w:t>
+      </w:r>
+    </w:p>
+    <w:p>
+      <w:pPr>
+        <w:pStyle w:val="Paragrafoelenco"/>
+        <w:numPr>
+          <w:ilvl w:val="0"/>
+          <w:numId w:val="1"/>
+        </w:numPr>
+      </w:pPr>
+      <w:r>
+        <w:t>attivo - int(11): Variabile boolean che determina se un utente è attivo o meno secondo la logica del sito web.</w:t>
+      </w:r>
+    </w:p>
+    <w:p>
+      <w:pPr>
+        <w:pStyle w:val="Titolo2"/>
+      </w:pPr>
+    </w:p>
+    <w:p>
+      <w:pPr>
+        <w:pStyle w:val="Titolo2"/>
+      </w:pPr>
+      <w:r>
+        <w:t>C</w:t>
+      </w:r>
+      <w:r>
+        <w:t>arta_Di_Credito</w:t>
+      </w:r>
+    </w:p>
+    <w:p>
+      <w:pPr>
+        <w:pStyle w:val="Paragrafoelenco"/>
+        <w:numPr>
+          <w:ilvl w:val="0"/>
+          <w:numId w:val="3"/>
+        </w:numPr>
+      </w:pPr>
+      <w:r>
+        <w:t>id_carta - int(10):</w:t>
+      </w:r>
+      <w:r>
+        <w:t xml:space="preserve"> Primary key della carta di credito. Usata per identificare univocamente la carta di credito.</w:t>
+      </w:r>
+    </w:p>
+    <w:p>
+      <w:pPr>
+        <w:pStyle w:val="Paragrafoelenco"/>
+        <w:numPr>
+          <w:ilvl w:val="0"/>
+          <w:numId w:val="3"/>
+        </w:numPr>
+      </w:pPr>
+      <w:r>
+        <w:t>id_utente - int(10):</w:t>
+      </w:r>
+      <w:r>
+        <w:t xml:space="preserve"> Chiave esterna che referenzia l’utente a cui la carta appartiene. Un utente può possedere più carte.</w:t>
+      </w:r>
+    </w:p>
+    <w:p>
+      <w:pPr>
+        <w:pStyle w:val="Paragrafoelenco"/>
+        <w:numPr>
+          <w:ilvl w:val="0"/>
+          <w:numId w:val="3"/>
+        </w:numPr>
+      </w:pPr>
+      <w:r>
+        <w:t>numero_carta - char(16):</w:t>
+      </w:r>
+      <w:r>
+        <w:t xml:space="preserve"> Numero della carta.</w:t>
+      </w:r>
+    </w:p>
+    <w:p>
+      <w:pPr>
+        <w:pStyle w:val="Paragrafoelenco"/>
+        <w:numPr>
+          <w:ilvl w:val="0"/>
+          <w:numId w:val="3"/>
+        </w:numPr>
+      </w:pPr>
+      <w:r>
+        <w:t>scadenza - date:</w:t>
+      </w:r>
+      <w:r>
+        <w:t xml:space="preserve"> Data scadenza della carta.</w:t>
+      </w:r>
+    </w:p>
+    <w:p>
+      <w:pPr>
+        <w:pStyle w:val="Titolo2"/>
+      </w:pPr>
+    </w:p>
+    <w:p>
+      <w:pPr>
+        <w:pStyle w:val="Titolo2"/>
+      </w:pPr>
+      <w:r>
+        <w:t>Indirizzo</w:t>
+      </w:r>
+    </w:p>
+    <w:p>
+      <w:pPr>
+        <w:pStyle w:val="Paragrafoelenco"/>
+        <w:numPr>
+          <w:ilvl w:val="0"/>
+          <w:numId w:val="4"/>
+        </w:numPr>
+      </w:pPr>
+      <w:r>
+        <w:t>id_indirizzo - int(10):</w:t>
+      </w:r>
+      <w:r>
+        <w:t xml:space="preserve"> Primary key dell’indirizzo. Viene usato per identificare univocamente l’indirizzo.</w:t>
+      </w:r>
+    </w:p>
+    <w:p>
+      <w:pPr>
+        <w:pStyle w:val="Paragrafoelenco"/>
+        <w:numPr>
+          <w:ilvl w:val="0"/>
+          <w:numId w:val="4"/>
+        </w:numPr>
+      </w:pPr>
+      <w:r>
+        <w:t>id_utente - int(10):</w:t>
+      </w:r>
+      <w:r>
+        <w:t xml:space="preserve"> Chiave esterna che referenzia l’utente a cui l’indirizzo appartiene. Un utente può possedere più indirizzi.</w:t>
+      </w:r>
+    </w:p>
+    <w:p>
+      <w:pPr>
+        <w:pStyle w:val="Paragrafoelenco"/>
+        <w:numPr>
+          <w:ilvl w:val="0"/>
+          <w:numId w:val="4"/>
+        </w:numPr>
+      </w:pPr>
+      <w:r>
+        <w:t>nome - varchar(100):</w:t>
+      </w:r>
+      <w:r>
+        <w:t xml:space="preserve"> Nominativo a cui è associato l’indirizzo.</w:t>
+      </w:r>
+    </w:p>
+    <w:p>
+      <w:pPr>
+        <w:pStyle w:val="Paragrafoelenco"/>
+        <w:numPr>
+          <w:ilvl w:val="0"/>
+          <w:numId w:val="4"/>
+        </w:numPr>
+      </w:pPr>
+      <w:r>
+        <w:t>citta - varchar(50):</w:t>
+      </w:r>
+      <w:r>
+        <w:t xml:space="preserve"> Città dell’indirizzo.</w:t>
+      </w:r>
+    </w:p>
+    <w:p>
+      <w:pPr>
+        <w:pStyle w:val="Paragrafoelenco"/>
+        <w:numPr>
+          <w:ilvl w:val="0"/>
+          <w:numId w:val="4"/>
+        </w:numPr>
+      </w:pPr>
+      <w:r>
+        <w:t>via - varchar(50):</w:t>
+      </w:r>
+      <w:r>
+        <w:t xml:space="preserve"> Via dell’indirizzo.</w:t>
+      </w:r>
+    </w:p>
+    <w:p>
+      <w:pPr>
+        <w:pStyle w:val="Paragrafoelenco"/>
+        <w:numPr>
+          <w:ilvl w:val="0"/>
+          <w:numId w:val="4"/>
+        </w:numPr>
+      </w:pPr>
+      <w:r>
+        <w:t>CAP</w:t>
+      </w:r>
+      <w:r>
+        <w:t xml:space="preserve"> - char(5):</w:t>
+      </w:r>
+      <w:r>
+        <w:t xml:space="preserve"> CAP dell’indirizzo.</w:t>
+      </w:r>
+    </w:p>
+    <w:p>
+      <w:pPr>
+        <w:pStyle w:val="Paragrafoelenco"/>
+        <w:numPr>
+          <w:ilvl w:val="0"/>
+          <w:numId w:val="4"/>
+        </w:numPr>
+      </w:pPr>
+      <w:r>
+        <w:t>altro - varchar(100):</w:t>
+      </w:r>
+      <w:r>
+        <w:t xml:space="preserve"> Campo libero per eventuali dettagli aggiunti.</w:t>
+      </w:r>
+    </w:p>
+    <w:p>
+      <w:pPr>
+        <w:pStyle w:val="Titolo2"/>
+      </w:pPr>
+    </w:p>
+    <w:p>
+      <w:pPr>
+        <w:pStyle w:val="Titolo2"/>
+      </w:pPr>
+      <w:r>
+        <w:t>Scarpa</w:t>
+      </w:r>
+    </w:p>
+    <w:p>
+      <w:pPr>
+        <w:pStyle w:val="Paragrafoelenco"/>
+        <w:numPr>
+          <w:ilvl w:val="0"/>
+          <w:numId w:val="6"/>
+        </w:numPr>
+      </w:pPr>
       <w:r>
         <w:rPr>
           <w:lang w:val="en-US"/>
         </w:rPr>
-        <w:t>della</w:t>
-      </w:r>
-      <w:proofErr w:type="spellEnd"/>
-      <w:r>
-        <w:rPr>
-          <w:lang w:val="en-US"/>
-        </w:rPr>
-        <w:t xml:space="preserve"> password </w:t>
-      </w:r>
-      <w:proofErr w:type="spellStart"/>
-      <w:r>
-        <w:rPr>
-          <w:lang w:val="en-US"/>
-        </w:rPr>
-        <w:t>dell’utente</w:t>
-      </w:r>
-      <w:proofErr w:type="spellEnd"/>
-      <w:r>
-        <w:rPr>
-          <w:lang w:val="en-US"/>
-        </w:rPr>
-        <w:t>.</w:t>
-      </w:r>
-    </w:p>
-    <w:p>
-      <w:pPr>
-        <w:pStyle w:val="Paragrafoelenco"/>
-        <w:numPr>
-          <w:ilvl w:val="0"/>
-          <w:numId w:val="1"/>
-        </w:numPr>
-      </w:pPr>
-      <w:proofErr w:type="spellStart"/>
-      <w:r>
-        <w:t>id_gruppo_applicativo</w:t>
-      </w:r>
-      <w:proofErr w:type="spellEnd"/>
-      <w:r>
-        <w:t xml:space="preserve"> - </w:t>
-      </w:r>
-      <w:proofErr w:type="spellStart"/>
-      <w:proofErr w:type="gramStart"/>
-      <w:r>
-        <w:t>int</w:t>
-      </w:r>
-      <w:proofErr w:type="spellEnd"/>
-      <w:r>
-        <w:t>(</w:t>
-      </w:r>
-      <w:proofErr w:type="gramEnd"/>
-      <w:r>
-        <w:t>10):</w:t>
-      </w:r>
-      <w:r>
-        <w:t xml:space="preserve"> Chiave esterna che referenzia il gruppo applicativo a cui l’utente appartiene.</w:t>
-      </w:r>
-    </w:p>
-    <w:p>
-      <w:pPr>
-        <w:pStyle w:val="Titolo2"/>
-      </w:pPr>
-    </w:p>
-    <w:p>
-      <w:pPr>
-        <w:pStyle w:val="Titolo2"/>
-      </w:pPr>
-      <w:proofErr w:type="spellStart"/>
-      <w:r>
-        <w:t>C</w:t>
-      </w:r>
-      <w:r>
-        <w:t>arta_Di_Credito</w:t>
-      </w:r>
-      <w:proofErr w:type="spellEnd"/>
-    </w:p>
-    <w:p>
-      <w:pPr>
-        <w:pStyle w:val="Paragrafoelenco"/>
-        <w:numPr>
-          <w:ilvl w:val="0"/>
-          <w:numId w:val="3"/>
-        </w:numPr>
-      </w:pPr>
-      <w:proofErr w:type="spellStart"/>
-      <w:r>
-        <w:t>id_carta</w:t>
-      </w:r>
-      <w:proofErr w:type="spellEnd"/>
-      <w:r>
-        <w:t xml:space="preserve"> - </w:t>
-      </w:r>
-      <w:proofErr w:type="spellStart"/>
-      <w:proofErr w:type="gramStart"/>
-      <w:r>
-        <w:t>int</w:t>
-      </w:r>
-      <w:proofErr w:type="spellEnd"/>
-      <w:r>
-        <w:t>(</w:t>
-      </w:r>
-      <w:proofErr w:type="gramEnd"/>
-      <w:r>
-        <w:t>10):</w:t>
-      </w:r>
-      <w:r>
-        <w:t xml:space="preserve"> </w:t>
-      </w:r>
-      <w:proofErr w:type="spellStart"/>
-      <w:r>
-        <w:t>Primary</w:t>
-      </w:r>
-      <w:proofErr w:type="spellEnd"/>
-      <w:r>
-        <w:t xml:space="preserve"> </w:t>
-      </w:r>
-      <w:proofErr w:type="spellStart"/>
-      <w:r>
-        <w:t>key</w:t>
-      </w:r>
-      <w:proofErr w:type="spellEnd"/>
-      <w:r>
-        <w:t xml:space="preserve"> della carta di credito. Usata per identificare univocamente la carta di credito.</w:t>
-      </w:r>
-    </w:p>
-    <w:p>
-      <w:pPr>
-        <w:pStyle w:val="Paragrafoelenco"/>
-        <w:numPr>
-          <w:ilvl w:val="0"/>
-          <w:numId w:val="3"/>
-        </w:numPr>
-      </w:pPr>
-      <w:proofErr w:type="spellStart"/>
-      <w:r>
-        <w:t>id_utente</w:t>
-      </w:r>
-      <w:proofErr w:type="spellEnd"/>
-      <w:r>
-        <w:t xml:space="preserve"> - </w:t>
-      </w:r>
-      <w:proofErr w:type="spellStart"/>
-      <w:proofErr w:type="gramStart"/>
-      <w:r>
-        <w:t>int</w:t>
-      </w:r>
-      <w:proofErr w:type="spellEnd"/>
-      <w:r>
-        <w:t>(</w:t>
-      </w:r>
-      <w:proofErr w:type="gramEnd"/>
-      <w:r>
-        <w:t>10):</w:t>
-      </w:r>
-      <w:r>
-        <w:t xml:space="preserve"> Chiave esterna che referenzia l’utente a cui la carta appartiene. Un utente può possedere più carte.</w:t>
-      </w:r>
-    </w:p>
-    <w:p>
-      <w:pPr>
-        <w:pStyle w:val="Paragrafoelenco"/>
-        <w:numPr>
-          <w:ilvl w:val="0"/>
-          <w:numId w:val="3"/>
-        </w:numPr>
-      </w:pPr>
-      <w:proofErr w:type="spellStart"/>
-      <w:r>
-        <w:t>numero_carta</w:t>
-      </w:r>
-      <w:proofErr w:type="spellEnd"/>
-      <w:r>
-        <w:t xml:space="preserve"> - </w:t>
-      </w:r>
-      <w:proofErr w:type="spellStart"/>
-      <w:proofErr w:type="gramStart"/>
-      <w:r>
-        <w:t>char</w:t>
-      </w:r>
-      <w:proofErr w:type="spellEnd"/>
-      <w:r>
-        <w:t>(</w:t>
-      </w:r>
-      <w:proofErr w:type="gramEnd"/>
-      <w:r>
-        <w:t>16):</w:t>
-      </w:r>
-      <w:r>
-        <w:t xml:space="preserve"> Numero della carta.</w:t>
-      </w:r>
-    </w:p>
-    <w:p>
-      <w:pPr>
-        <w:pStyle w:val="Paragrafoelenco"/>
-        <w:numPr>
-          <w:ilvl w:val="0"/>
-          <w:numId w:val="3"/>
-        </w:numPr>
-      </w:pPr>
-      <w:r>
-        <w:t>scadenza - date:</w:t>
-      </w:r>
-      <w:r>
-        <w:t xml:space="preserve"> Data scadenza della carta.</w:t>
-      </w:r>
-    </w:p>
-    <w:p>
-      <w:pPr>
-        <w:pStyle w:val="Titolo2"/>
-      </w:pPr>
-    </w:p>
-    <w:p>
-      <w:pPr>
-        <w:pStyle w:val="Titolo2"/>
-      </w:pPr>
-      <w:r>
-        <w:t>Indirizzo</w:t>
-      </w:r>
-    </w:p>
-    <w:p>
-      <w:pPr>
-        <w:pStyle w:val="Paragrafoelenco"/>
-        <w:numPr>
-          <w:ilvl w:val="0"/>
-          <w:numId w:val="4"/>
-        </w:numPr>
-      </w:pPr>
-      <w:proofErr w:type="spellStart"/>
-      <w:r>
-        <w:t>id_indirizzo</w:t>
-      </w:r>
-      <w:proofErr w:type="spellEnd"/>
-      <w:r>
-        <w:t xml:space="preserve"> - </w:t>
-      </w:r>
-      <w:proofErr w:type="spellStart"/>
-      <w:proofErr w:type="gramStart"/>
-      <w:r>
-        <w:t>int</w:t>
-      </w:r>
-      <w:proofErr w:type="spellEnd"/>
-      <w:r>
-        <w:t>(</w:t>
-      </w:r>
-      <w:proofErr w:type="gramEnd"/>
-      <w:r>
-        <w:t>10):</w:t>
-      </w:r>
-      <w:r>
-        <w:t xml:space="preserve"> </w:t>
-      </w:r>
-      <w:proofErr w:type="spellStart"/>
-      <w:r>
-        <w:t>Primary</w:t>
-      </w:r>
-      <w:proofErr w:type="spellEnd"/>
-      <w:r>
-        <w:t xml:space="preserve"> </w:t>
-      </w:r>
-      <w:proofErr w:type="spellStart"/>
-      <w:r>
-        <w:t>key</w:t>
-      </w:r>
-      <w:proofErr w:type="spellEnd"/>
-      <w:r>
-        <w:t xml:space="preserve"> dell’indirizzo. Viene usato per identificare univocamente l’indirizzo.</w:t>
-      </w:r>
-    </w:p>
-    <w:p>
-      <w:pPr>
-        <w:pStyle w:val="Paragrafoelenco"/>
-        <w:numPr>
-          <w:ilvl w:val="0"/>
-          <w:numId w:val="4"/>
-        </w:numPr>
-      </w:pPr>
-      <w:proofErr w:type="spellStart"/>
-      <w:r>
-        <w:t>id_utente</w:t>
-      </w:r>
-      <w:proofErr w:type="spellEnd"/>
-      <w:r>
-        <w:t xml:space="preserve"> - </w:t>
-      </w:r>
-      <w:proofErr w:type="spellStart"/>
-      <w:proofErr w:type="gramStart"/>
-      <w:r>
-        <w:t>int</w:t>
-      </w:r>
-      <w:proofErr w:type="spellEnd"/>
-      <w:r>
-        <w:t>(</w:t>
-      </w:r>
-      <w:proofErr w:type="gramEnd"/>
-      <w:r>
-        <w:t>10):</w:t>
-      </w:r>
-      <w:r>
-        <w:t xml:space="preserve"> Chiave esterna che referenzia l’utente a cui l’indirizzo appartiene. Un utente può possedere più indirizzi.</w:t>
-      </w:r>
-    </w:p>
-    <w:p>
-      <w:pPr>
-        <w:pStyle w:val="Paragrafoelenco"/>
-        <w:numPr>
-          <w:ilvl w:val="0"/>
-          <w:numId w:val="4"/>
-        </w:numPr>
-      </w:pPr>
-      <w:r>
-        <w:t xml:space="preserve">nome - </w:t>
-      </w:r>
-      <w:proofErr w:type="spellStart"/>
-      <w:proofErr w:type="gramStart"/>
-      <w:r>
-        <w:t>varchar</w:t>
-      </w:r>
-      <w:proofErr w:type="spellEnd"/>
-      <w:r>
-        <w:t>(</w:t>
-      </w:r>
-      <w:proofErr w:type="gramEnd"/>
-      <w:r>
-        <w:t>100):</w:t>
-      </w:r>
-      <w:r>
-        <w:t xml:space="preserve"> Nominativo a cui è associato l’indirizzo.</w:t>
-      </w:r>
-    </w:p>
-    <w:p>
-      <w:pPr>
-        <w:pStyle w:val="Paragrafoelenco"/>
-        <w:numPr>
-          <w:ilvl w:val="0"/>
-          <w:numId w:val="4"/>
-        </w:numPr>
-      </w:pPr>
-      <w:r>
-        <w:t xml:space="preserve">citta - </w:t>
-      </w:r>
-      <w:proofErr w:type="spellStart"/>
-      <w:proofErr w:type="gramStart"/>
-      <w:r>
-        <w:t>varchar</w:t>
-      </w:r>
-      <w:proofErr w:type="spellEnd"/>
-      <w:r>
-        <w:t>(</w:t>
-      </w:r>
-      <w:proofErr w:type="gramEnd"/>
-      <w:r>
-        <w:t>50):</w:t>
-      </w:r>
-      <w:r>
-        <w:t xml:space="preserve"> Città dell’indirizzo.</w:t>
-      </w:r>
-    </w:p>
-    <w:p>
-      <w:pPr>
-        <w:pStyle w:val="Paragrafoelenco"/>
-        <w:numPr>
-          <w:ilvl w:val="0"/>
-          <w:numId w:val="4"/>
-        </w:numPr>
-      </w:pPr>
-      <w:r>
-        <w:t xml:space="preserve">via - </w:t>
-      </w:r>
-      <w:proofErr w:type="spellStart"/>
-      <w:proofErr w:type="gramStart"/>
-      <w:r>
-        <w:t>varchar</w:t>
-      </w:r>
-      <w:proofErr w:type="spellEnd"/>
-      <w:r>
-        <w:t>(</w:t>
-      </w:r>
-      <w:proofErr w:type="gramEnd"/>
-      <w:r>
-        <w:t>50):</w:t>
-      </w:r>
-      <w:r>
-        <w:t xml:space="preserve"> Via dell’indirizzo.</w:t>
-      </w:r>
-    </w:p>
-    <w:p>
-      <w:pPr>
-        <w:pStyle w:val="Paragrafoelenco"/>
-        <w:numPr>
-          <w:ilvl w:val="0"/>
-          <w:numId w:val="4"/>
-        </w:numPr>
-      </w:pPr>
-      <w:r>
-        <w:t>CAP</w:t>
-      </w:r>
-      <w:r>
-        <w:t xml:space="preserve"> - </w:t>
-      </w:r>
-      <w:proofErr w:type="spellStart"/>
-      <w:proofErr w:type="gramStart"/>
-      <w:r>
-        <w:t>char</w:t>
-      </w:r>
-      <w:proofErr w:type="spellEnd"/>
-      <w:r>
-        <w:t>(</w:t>
-      </w:r>
-      <w:proofErr w:type="gramEnd"/>
-      <w:r>
-        <w:t>5):</w:t>
-      </w:r>
-      <w:r>
-        <w:t xml:space="preserve"> CAP dell’indirizzo.</w:t>
-      </w:r>
-    </w:p>
-    <w:p>
-      <w:pPr>
-        <w:pStyle w:val="Paragrafoelenco"/>
-        <w:numPr>
-          <w:ilvl w:val="0"/>
-          <w:numId w:val="4"/>
-        </w:numPr>
-      </w:pPr>
-      <w:r>
-        <w:t xml:space="preserve">altro - </w:t>
-      </w:r>
-      <w:proofErr w:type="spellStart"/>
-      <w:proofErr w:type="gramStart"/>
-      <w:r>
-        <w:t>varchar</w:t>
-      </w:r>
-      <w:proofErr w:type="spellEnd"/>
-      <w:r>
-        <w:t>(</w:t>
-      </w:r>
-      <w:proofErr w:type="gramEnd"/>
-      <w:r>
-        <w:t>100):</w:t>
-      </w:r>
-      <w:r>
-        <w:t xml:space="preserve"> Campo libero per eventuali dettagli aggiunti.</w:t>
-      </w:r>
-    </w:p>
-    <w:p>
-      <w:pPr>
-        <w:pStyle w:val="Titolo2"/>
-      </w:pPr>
-    </w:p>
-    <w:p>
-      <w:pPr>
-        <w:pStyle w:val="Titolo2"/>
-      </w:pPr>
-      <w:r>
-        <w:t>Scarpa</w:t>
-      </w:r>
-    </w:p>
-    <w:p>
-      <w:pPr>
-        <w:pStyle w:val="Paragrafoelenco"/>
-        <w:numPr>
-          <w:ilvl w:val="0"/>
-          <w:numId w:val="6"/>
-        </w:numPr>
-      </w:pPr>
-      <w:proofErr w:type="spellStart"/>
-      <w:r>
-        <w:rPr>
-          <w:lang w:val="en-US"/>
-        </w:rPr>
-        <w:t>id_scarpa</w:t>
-      </w:r>
-      <w:proofErr w:type="spellEnd"/>
-      <w:r>
-        <w:rPr>
-          <w:lang w:val="en-US"/>
-        </w:rPr>
-        <w:t xml:space="preserve"> - </w:t>
-      </w:r>
-      <w:proofErr w:type="spellStart"/>
-      <w:proofErr w:type="gramStart"/>
-      <w:r>
-        <w:rPr>
-          <w:lang w:val="en-US"/>
-        </w:rPr>
-        <w:t>int</w:t>
-      </w:r>
-      <w:proofErr w:type="spellEnd"/>
-      <w:r>
-        <w:rPr>
-          <w:lang w:val="en-US"/>
-        </w:rPr>
-        <w:t>(</w:t>
-      </w:r>
-      <w:proofErr w:type="gramEnd"/>
-      <w:r>
-        <w:rPr>
-          <w:lang w:val="en-US"/>
-        </w:rPr>
-        <w:t>10):</w:t>
+        <w:t>id_scarpa - int(10):</w:t>
       </w:r>
       <w:r>
         <w:rPr>
@@ -771,533 +398,496 @@
         <w:rPr>
           <w:lang w:val="en-US"/>
         </w:rPr>
-        <w:t xml:space="preserve">ry key </w:t>
-      </w:r>
-      <w:proofErr w:type="spellStart"/>
-      <w:r>
-        <w:rPr>
-          <w:lang w:val="en-US"/>
-        </w:rPr>
-        <w:t>della</w:t>
-      </w:r>
-      <w:proofErr w:type="spellEnd"/>
-      <w:r>
-        <w:rPr>
-          <w:lang w:val="en-US"/>
-        </w:rPr>
+        <w:t xml:space="preserve">ry key della scarpa. </w:t>
+      </w:r>
+      <w:r>
+        <w:t>Viene usata</w:t>
+      </w:r>
+      <w:r>
+        <w:t xml:space="preserve"> per identificare univocamente la scarpa.</w:t>
+      </w:r>
+    </w:p>
+    <w:p>
+      <w:pPr>
+        <w:pStyle w:val="Paragrafoelenco"/>
+        <w:numPr>
+          <w:ilvl w:val="0"/>
+          <w:numId w:val="6"/>
+        </w:numPr>
+      </w:pPr>
+      <w:r>
+        <w:t>codice - varchar(20):</w:t>
+      </w:r>
+      <w:r>
+        <w:t xml:space="preserve"> Codice della scarpa, usato per la creazione del codice a barre.</w:t>
+      </w:r>
+    </w:p>
+    <w:p>
+      <w:pPr>
+        <w:pStyle w:val="Paragrafoelenco"/>
+        <w:numPr>
+          <w:ilvl w:val="0"/>
+          <w:numId w:val="6"/>
+        </w:numPr>
+      </w:pPr>
+      <w:r>
+        <w:t>nome - varchar(100):</w:t>
+      </w:r>
+      <w:r>
+        <w:t xml:space="preserve"> Nome della scarpa.</w:t>
+      </w:r>
+    </w:p>
+    <w:p>
+      <w:pPr>
+        <w:pStyle w:val="Paragrafoelenco"/>
+        <w:numPr>
+          <w:ilvl w:val="0"/>
+          <w:numId w:val="6"/>
+        </w:numPr>
+      </w:pPr>
+      <w:r>
+        <w:t>prezzo - float:</w:t>
+      </w:r>
+      <w:r>
+        <w:t xml:space="preserve"> Prezzo della scarpa.</w:t>
+      </w:r>
+    </w:p>
+    <w:p>
+      <w:pPr>
+        <w:pStyle w:val="Paragrafoelenco"/>
+        <w:numPr>
+          <w:ilvl w:val="0"/>
+          <w:numId w:val="6"/>
+        </w:numPr>
+      </w:pPr>
+      <w:r>
+        <w:t>sconto - float:</w:t>
+      </w:r>
+      <w:r>
+        <w:t xml:space="preserve"> Eventuale sconto della scarpa.</w:t>
+      </w:r>
+    </w:p>
+    <w:p>
+      <w:pPr>
+        <w:pStyle w:val="Paragrafoelenco"/>
+        <w:numPr>
+          <w:ilvl w:val="0"/>
+          <w:numId w:val="6"/>
+        </w:numPr>
+      </w:pPr>
+      <w:r>
+        <w:t>id_marca - int(10):</w:t>
+      </w:r>
+      <w:r>
+        <w:t xml:space="preserve"> Chiave esterna che referenzia la marca della scarpa. Una scarpa può possedere una sola marca.</w:t>
+      </w:r>
+    </w:p>
+    <w:p>
+      <w:pPr>
+        <w:pStyle w:val="Paragrafoelenco"/>
+        <w:numPr>
+          <w:ilvl w:val="0"/>
+          <w:numId w:val="6"/>
+        </w:numPr>
+      </w:pPr>
+      <w:r>
+        <w:lastRenderedPageBreak/>
+        <w:t>foto - varchar(100):</w:t>
+      </w:r>
+      <w:r>
+        <w:t xml:space="preserve"> Pathname della foto della scarpa nel filesystem del </w:t>
+      </w:r>
+      <w:r>
+        <w:t>server</w:t>
+      </w:r>
+      <w:r>
+        <w:t>.</w:t>
+      </w:r>
+    </w:p>
+    <w:p>
+      <w:pPr>
+        <w:pStyle w:val="Paragrafoelenco"/>
+        <w:numPr>
+          <w:ilvl w:val="0"/>
+          <w:numId w:val="6"/>
+        </w:numPr>
+      </w:pPr>
+      <w:r>
+        <w:t>descrizione - varchar(100):</w:t>
+      </w:r>
+      <w:r>
+        <w:t xml:space="preserve"> Descrizione</w:t>
+      </w:r>
+      <w:r>
+        <w:t xml:space="preserve"> testuale</w:t>
+      </w:r>
+      <w:r>
+        <w:t xml:space="preserve"> della scarpa.</w:t>
+      </w:r>
+    </w:p>
+    <w:p>
+      <w:pPr>
+        <w:pStyle w:val="Paragrafoelenco"/>
+        <w:numPr>
+          <w:ilvl w:val="0"/>
+          <w:numId w:val="6"/>
+        </w:numPr>
+      </w:pPr>
+      <w:r>
+        <w:t xml:space="preserve">attivo - int(11): </w:t>
+      </w:r>
+      <w:r>
+        <w:t>Vari</w:t>
+      </w:r>
+      <w:r>
+        <w:t>abile boolean che determina se una scarpa è attiva</w:t>
+      </w:r>
+      <w:r>
+        <w:t xml:space="preserve"> o meno secondo la logica del sito web.</w:t>
+      </w:r>
+    </w:p>
+    <w:p>
+      <w:pPr>
+        <w:ind w:left="360"/>
+      </w:pPr>
+    </w:p>
+    <w:p>
+      <w:pPr>
+        <w:pStyle w:val="Titolo2"/>
+      </w:pPr>
+      <w:r>
+        <w:t>Marca</w:t>
+      </w:r>
+    </w:p>
+    <w:p>
+      <w:pPr>
+        <w:pStyle w:val="Paragrafoelenco"/>
+        <w:numPr>
+          <w:ilvl w:val="0"/>
+          <w:numId w:val="7"/>
+        </w:numPr>
+      </w:pPr>
+      <w:r>
+        <w:t>id_marca - int(10):</w:t>
+      </w:r>
+      <w:r>
         <w:t xml:space="preserve"> </w:t>
       </w:r>
-      <w:proofErr w:type="spellStart"/>
-      <w:r>
-        <w:rPr>
-          <w:lang w:val="en-US"/>
-        </w:rPr>
-        <w:t>scarpa</w:t>
-      </w:r>
-      <w:proofErr w:type="spellEnd"/>
-      <w:r>
-        <w:rPr>
-          <w:lang w:val="en-US"/>
-        </w:rPr>
-        <w:t xml:space="preserve">. </w:t>
-      </w:r>
-      <w:r>
-        <w:t>Viene usata</w:t>
-      </w:r>
-      <w:r>
-        <w:t xml:space="preserve"> per identificare univocamente la scarpa.</w:t>
-      </w:r>
-    </w:p>
-    <w:p>
-      <w:pPr>
-        <w:pStyle w:val="Paragrafoelenco"/>
-        <w:numPr>
-          <w:ilvl w:val="0"/>
-          <w:numId w:val="6"/>
-        </w:numPr>
-      </w:pPr>
-      <w:r>
-        <w:t xml:space="preserve">codice - </w:t>
-      </w:r>
-      <w:proofErr w:type="spellStart"/>
-      <w:proofErr w:type="gramStart"/>
-      <w:r>
-        <w:t>varchar</w:t>
-      </w:r>
-      <w:proofErr w:type="spellEnd"/>
-      <w:r>
-        <w:t>(</w:t>
-      </w:r>
-      <w:proofErr w:type="gramEnd"/>
-      <w:r>
-        <w:t>20):</w:t>
-      </w:r>
-      <w:r>
-        <w:t xml:space="preserve"> Codice della scarpa, usato per la creazione del codice a barre.</w:t>
-      </w:r>
-    </w:p>
-    <w:p>
-      <w:pPr>
-        <w:pStyle w:val="Paragrafoelenco"/>
-        <w:numPr>
-          <w:ilvl w:val="0"/>
-          <w:numId w:val="6"/>
-        </w:numPr>
-      </w:pPr>
-      <w:r>
-        <w:t xml:space="preserve">nome - </w:t>
-      </w:r>
-      <w:proofErr w:type="spellStart"/>
-      <w:proofErr w:type="gramStart"/>
-      <w:r>
-        <w:t>varchar</w:t>
-      </w:r>
-      <w:proofErr w:type="spellEnd"/>
-      <w:r>
-        <w:t>(</w:t>
-      </w:r>
-      <w:proofErr w:type="gramEnd"/>
-      <w:r>
-        <w:t>100):</w:t>
-      </w:r>
-      <w:r>
-        <w:t xml:space="preserve"> Nome della scarpa.</w:t>
-      </w:r>
-    </w:p>
-    <w:p>
-      <w:pPr>
-        <w:pStyle w:val="Paragrafoelenco"/>
-        <w:numPr>
-          <w:ilvl w:val="0"/>
-          <w:numId w:val="6"/>
-        </w:numPr>
-      </w:pPr>
-      <w:r>
-        <w:t>prezzo - float:</w:t>
-      </w:r>
-      <w:r>
-        <w:t xml:space="preserve"> Prezzo della scarpa.</w:t>
-      </w:r>
-    </w:p>
-    <w:p>
-      <w:pPr>
-        <w:pStyle w:val="Paragrafoelenco"/>
-        <w:numPr>
-          <w:ilvl w:val="0"/>
-          <w:numId w:val="6"/>
-        </w:numPr>
-      </w:pPr>
-      <w:r>
-        <w:t>sconto - float:</w:t>
-      </w:r>
-      <w:r>
-        <w:t xml:space="preserve"> Eventuale sconto della scarpa.</w:t>
-      </w:r>
-    </w:p>
-    <w:p>
-      <w:pPr>
-        <w:pStyle w:val="Paragrafoelenco"/>
-        <w:numPr>
-          <w:ilvl w:val="0"/>
-          <w:numId w:val="6"/>
-        </w:numPr>
-      </w:pPr>
-      <w:proofErr w:type="spellStart"/>
-      <w:r>
-        <w:t>id_marca</w:t>
-      </w:r>
-      <w:proofErr w:type="spellEnd"/>
-      <w:r>
-        <w:t xml:space="preserve"> - </w:t>
-      </w:r>
-      <w:proofErr w:type="spellStart"/>
-      <w:proofErr w:type="gramStart"/>
-      <w:r>
-        <w:t>int</w:t>
-      </w:r>
-      <w:proofErr w:type="spellEnd"/>
-      <w:r>
-        <w:t>(</w:t>
-      </w:r>
-      <w:proofErr w:type="gramEnd"/>
-      <w:r>
-        <w:t>10):</w:t>
-      </w:r>
-      <w:r>
-        <w:t xml:space="preserve"> Chiave esterna che referenzia la marca della scarpa. Una scarpa può possedere una sola marca.</w:t>
-      </w:r>
-    </w:p>
-    <w:p>
-      <w:pPr>
-        <w:pStyle w:val="Paragrafoelenco"/>
-        <w:numPr>
-          <w:ilvl w:val="0"/>
-          <w:numId w:val="6"/>
-        </w:numPr>
-      </w:pPr>
-      <w:r>
-        <w:t xml:space="preserve">foto - </w:t>
-      </w:r>
-      <w:proofErr w:type="spellStart"/>
-      <w:proofErr w:type="gramStart"/>
-      <w:r>
-        <w:t>varchar</w:t>
-      </w:r>
-      <w:proofErr w:type="spellEnd"/>
-      <w:r>
-        <w:t>(</w:t>
-      </w:r>
-      <w:proofErr w:type="gramEnd"/>
-      <w:r>
-        <w:t>100):</w:t>
-      </w:r>
+      <w:r>
+        <w:t>Primary key della marca. Viene usata per identificare univocamente la marca.</w:t>
+      </w:r>
+    </w:p>
+    <w:p>
+      <w:pPr>
+        <w:pStyle w:val="Paragrafoelenco"/>
+        <w:numPr>
+          <w:ilvl w:val="0"/>
+          <w:numId w:val="7"/>
+        </w:numPr>
+      </w:pPr>
+      <w:r>
+        <w:t>nome - varchar(50):</w:t>
+      </w:r>
+      <w:r>
+        <w:t xml:space="preserve"> Nome della marca.</w:t>
+      </w:r>
+    </w:p>
+    <w:p>
+      <w:pPr>
+        <w:pStyle w:val="Titolo2"/>
+      </w:pPr>
+    </w:p>
+    <w:p>
+      <w:pPr>
+        <w:pStyle w:val="Titolo2"/>
+      </w:pPr>
       <w:r>
         <w:t xml:space="preserve"> </w:t>
       </w:r>
-      <w:proofErr w:type="spellStart"/>
-      <w:r>
-        <w:t>Pathname</w:t>
-      </w:r>
-      <w:proofErr w:type="spellEnd"/>
-      <w:r>
-        <w:t xml:space="preserve"> della foto della scarpa nel </w:t>
-      </w:r>
-      <w:proofErr w:type="spellStart"/>
-      <w:r>
-        <w:t>filesystem</w:t>
-      </w:r>
-      <w:proofErr w:type="spellEnd"/>
-      <w:r>
-        <w:t xml:space="preserve"> del </w:t>
-      </w:r>
-      <w:r>
-        <w:t>server</w:t>
-      </w:r>
-      <w:r>
-        <w:t>.</w:t>
-      </w:r>
-    </w:p>
-    <w:p>
-      <w:pPr>
-        <w:pStyle w:val="Paragrafoelenco"/>
-        <w:numPr>
-          <w:ilvl w:val="0"/>
-          <w:numId w:val="6"/>
-        </w:numPr>
-      </w:pPr>
-      <w:r>
-        <w:t xml:space="preserve">descrizione - </w:t>
-      </w:r>
-      <w:proofErr w:type="spellStart"/>
-      <w:proofErr w:type="gramStart"/>
-      <w:r>
-        <w:t>varchar</w:t>
-      </w:r>
-      <w:proofErr w:type="spellEnd"/>
-      <w:r>
-        <w:t>(</w:t>
-      </w:r>
-      <w:proofErr w:type="gramEnd"/>
-      <w:r>
-        <w:t>100):</w:t>
-      </w:r>
-      <w:r>
-        <w:t xml:space="preserve"> Descrizione della scarpa.</w:t>
-      </w:r>
-    </w:p>
-    <w:p>
-      <w:pPr>
-        <w:ind w:left="360"/>
-      </w:pPr>
-    </w:p>
+      <w:r>
+        <w:t>Taglia</w:t>
+      </w:r>
+    </w:p>
+    <w:p>
+      <w:pPr>
+        <w:pStyle w:val="Paragrafoelenco"/>
+        <w:numPr>
+          <w:ilvl w:val="0"/>
+          <w:numId w:val="8"/>
+        </w:numPr>
+      </w:pPr>
+      <w:r>
+        <w:t>id_taglia - int(10):</w:t>
+      </w:r>
+      <w:r>
+        <w:t xml:space="preserve"> Primary key della taglia. Viene usata per identificare univocamente la taglia.</w:t>
+      </w:r>
+    </w:p>
+    <w:p>
+      <w:pPr>
+        <w:pStyle w:val="Paragrafoelenco"/>
+        <w:numPr>
+          <w:ilvl w:val="0"/>
+          <w:numId w:val="8"/>
+        </w:numPr>
+      </w:pPr>
+      <w:r>
+        <w:t>taglia_eu - float:</w:t>
+      </w:r>
+      <w:r>
+        <w:t xml:space="preserve"> Valore della taglia eu.</w:t>
+      </w:r>
+    </w:p>
+    <w:p>
+      <w:pPr>
+        <w:pStyle w:val="Paragrafoelenco"/>
+        <w:numPr>
+          <w:ilvl w:val="0"/>
+          <w:numId w:val="8"/>
+        </w:numPr>
+      </w:pPr>
+      <w:r>
+        <w:t>taglia_uk_m - float:</w:t>
+      </w:r>
+      <w:r>
+        <w:t xml:space="preserve"> Valore della taglia uk maschile.</w:t>
+      </w:r>
+    </w:p>
+    <w:p>
+      <w:pPr>
+        <w:pStyle w:val="Paragrafoelenco"/>
+        <w:numPr>
+          <w:ilvl w:val="0"/>
+          <w:numId w:val="8"/>
+        </w:numPr>
+      </w:pPr>
+      <w:r>
+        <w:t>taglia_uk_f - float:</w:t>
+      </w:r>
+      <w:r>
+        <w:t xml:space="preserve"> Valore della taglia uk femminile.</w:t>
+      </w:r>
+    </w:p>
+    <w:p>
+      <w:pPr>
+        <w:pStyle w:val="Paragrafoelenco"/>
+        <w:numPr>
+          <w:ilvl w:val="0"/>
+          <w:numId w:val="8"/>
+        </w:numPr>
+      </w:pPr>
+      <w:r>
+        <w:t>taglia_us_m - float:</w:t>
+      </w:r>
+      <w:r>
+        <w:t xml:space="preserve"> Valore della taglia us maschile.</w:t>
+      </w:r>
+    </w:p>
+    <w:p>
+      <w:pPr>
+        <w:pStyle w:val="Paragrafoelenco"/>
+        <w:numPr>
+          <w:ilvl w:val="0"/>
+          <w:numId w:val="8"/>
+        </w:numPr>
+      </w:pPr>
+      <w:r>
+        <w:t>taglia_us_f - float:</w:t>
+      </w:r>
+      <w:r>
+        <w:t xml:space="preserve"> Valore della taglia us femminile.</w:t>
+      </w:r>
+    </w:p>
+    <w:p/>
     <w:p>
       <w:pPr>
         <w:pStyle w:val="Titolo2"/>
       </w:pPr>
       <w:r>
-        <w:t>Marca</w:t>
-      </w:r>
-    </w:p>
-    <w:p>
-      <w:pPr>
-        <w:pStyle w:val="Paragrafoelenco"/>
-        <w:numPr>
-          <w:ilvl w:val="0"/>
-          <w:numId w:val="7"/>
-        </w:numPr>
-      </w:pPr>
-      <w:proofErr w:type="spellStart"/>
-      <w:r>
-        <w:t>id_marca</w:t>
-      </w:r>
-      <w:proofErr w:type="spellEnd"/>
-      <w:r>
-        <w:t xml:space="preserve"> - </w:t>
-      </w:r>
-      <w:proofErr w:type="spellStart"/>
-      <w:proofErr w:type="gramStart"/>
-      <w:r>
-        <w:t>int</w:t>
-      </w:r>
-      <w:proofErr w:type="spellEnd"/>
-      <w:r>
-        <w:t>(</w:t>
-      </w:r>
-      <w:proofErr w:type="gramEnd"/>
-      <w:r>
-        <w:t>10):</w:t>
-      </w:r>
-      <w:r>
-        <w:t xml:space="preserve"> </w:t>
-      </w:r>
-      <w:proofErr w:type="spellStart"/>
-      <w:r>
-        <w:t>Primary</w:t>
-      </w:r>
-      <w:proofErr w:type="spellEnd"/>
-      <w:r>
-        <w:t xml:space="preserve"> </w:t>
-      </w:r>
-      <w:proofErr w:type="spellStart"/>
-      <w:r>
-        <w:t>key</w:t>
-      </w:r>
-      <w:proofErr w:type="spellEnd"/>
-      <w:r>
-        <w:t xml:space="preserve"> della marca. Viene usata per identificare univocamente la marca.</w:t>
-      </w:r>
-    </w:p>
-    <w:p>
-      <w:pPr>
-        <w:pStyle w:val="Paragrafoelenco"/>
-        <w:numPr>
-          <w:ilvl w:val="0"/>
-          <w:numId w:val="7"/>
-        </w:numPr>
-      </w:pPr>
-      <w:r>
-        <w:t xml:space="preserve">nome - </w:t>
-      </w:r>
-      <w:proofErr w:type="spellStart"/>
-      <w:proofErr w:type="gramStart"/>
-      <w:r>
-        <w:t>varchar</w:t>
-      </w:r>
-      <w:proofErr w:type="spellEnd"/>
-      <w:r>
-        <w:t>(</w:t>
-      </w:r>
-      <w:proofErr w:type="gramEnd"/>
-      <w:r>
-        <w:t>50):</w:t>
-      </w:r>
-      <w:r>
-        <w:t xml:space="preserve"> Nome della marca.</w:t>
-      </w:r>
+        <w:t>Categoria</w:t>
+      </w:r>
+    </w:p>
+    <w:p>
+      <w:pPr>
+        <w:pStyle w:val="Paragrafoelenco"/>
+        <w:numPr>
+          <w:ilvl w:val="0"/>
+          <w:numId w:val="9"/>
+        </w:numPr>
+      </w:pPr>
+      <w:r>
+        <w:t>id_categoria - int(10):</w:t>
+      </w:r>
+      <w:r>
+        <w:t xml:space="preserve"> Primary key della categoria. Viene usata per identificare univocamente la categoria.</w:t>
+      </w:r>
+    </w:p>
+    <w:p>
+      <w:pPr>
+        <w:pStyle w:val="Paragrafoelenco"/>
+        <w:numPr>
+          <w:ilvl w:val="0"/>
+          <w:numId w:val="9"/>
+        </w:numPr>
+      </w:pPr>
+      <w:r>
+        <w:t>nome - varchar(50):</w:t>
+      </w:r>
+      <w:r>
+        <w:t xml:space="preserve"> Nome della categoria</w:t>
+      </w:r>
+    </w:p>
+    <w:p>
+      <w:pPr>
+        <w:pStyle w:val="Paragrafoelenco"/>
+      </w:pPr>
     </w:p>
     <w:p>
       <w:pPr>
         <w:pStyle w:val="Titolo2"/>
       </w:pPr>
+      <w:r>
+        <w:t>Stock_Scarpe</w:t>
+      </w:r>
+    </w:p>
+    <w:p>
+      <w:pPr>
+        <w:pStyle w:val="Paragrafoelenco"/>
+        <w:numPr>
+          <w:ilvl w:val="0"/>
+          <w:numId w:val="10"/>
+        </w:numPr>
+      </w:pPr>
+      <w:r>
+        <w:t>id_scarpa - int(10):</w:t>
+      </w:r>
+      <w:r>
+        <w:t xml:space="preserve"> Chiave esterna che referenzia la scarpa. Possono essere presenti nella tabella pi</w:t>
+      </w:r>
+      <w:r>
+        <w:t>ù righe con lo stesso id_scarpa</w:t>
+      </w:r>
+      <w:r>
+        <w:t xml:space="preserve"> ma con id_taglia diverso</w:t>
+      </w:r>
+    </w:p>
+    <w:p>
+      <w:pPr>
+        <w:pStyle w:val="Paragrafoelenco"/>
+        <w:numPr>
+          <w:ilvl w:val="0"/>
+          <w:numId w:val="10"/>
+        </w:numPr>
+      </w:pPr>
+      <w:r>
+        <w:t>id_taglia - int(10):</w:t>
+      </w:r>
+      <w:r>
+        <w:t xml:space="preserve"> Chiave esterna che referenzia la taglia della scarpa. </w:t>
+      </w:r>
+    </w:p>
+    <w:p>
+      <w:pPr>
+        <w:pStyle w:val="Paragrafoelenco"/>
+        <w:numPr>
+          <w:ilvl w:val="0"/>
+          <w:numId w:val="10"/>
+        </w:numPr>
+      </w:pPr>
+      <w:r>
+        <w:t>quantita - int(10):</w:t>
+      </w:r>
+      <w:r>
+        <w:t xml:space="preserve"> Quantità in stock della scarpa id_scarpa di taglia id_taglia.</w:t>
+      </w:r>
+    </w:p>
+    <w:p>
+      <w:pPr>
+        <w:pStyle w:val="Paragrafoelenco"/>
+      </w:pPr>
     </w:p>
     <w:p>
       <w:pPr>
         <w:pStyle w:val="Titolo2"/>
       </w:pPr>
       <w:r>
-        <w:t xml:space="preserve"> </w:t>
-      </w:r>
-      <w:r>
-        <w:t>Taglia</w:t>
-      </w:r>
-    </w:p>
-    <w:p>
-      <w:pPr>
-        <w:pStyle w:val="Paragrafoelenco"/>
-        <w:numPr>
-          <w:ilvl w:val="0"/>
-          <w:numId w:val="8"/>
-        </w:numPr>
-      </w:pPr>
-      <w:proofErr w:type="spellStart"/>
-      <w:r>
-        <w:t>id_taglia</w:t>
-      </w:r>
-      <w:proofErr w:type="spellEnd"/>
-      <w:r>
-        <w:t xml:space="preserve"> - </w:t>
-      </w:r>
-      <w:proofErr w:type="spellStart"/>
-      <w:proofErr w:type="gramStart"/>
-      <w:r>
-        <w:t>int</w:t>
-      </w:r>
-      <w:proofErr w:type="spellEnd"/>
-      <w:r>
-        <w:t>(</w:t>
-      </w:r>
-      <w:proofErr w:type="gramEnd"/>
-      <w:r>
-        <w:t>10):</w:t>
-      </w:r>
-      <w:r>
-        <w:t xml:space="preserve"> </w:t>
-      </w:r>
-      <w:proofErr w:type="spellStart"/>
-      <w:r>
-        <w:t>Primary</w:t>
-      </w:r>
-      <w:proofErr w:type="spellEnd"/>
-      <w:r>
-        <w:t xml:space="preserve"> </w:t>
-      </w:r>
-      <w:proofErr w:type="spellStart"/>
-      <w:r>
-        <w:t>key</w:t>
-      </w:r>
-      <w:proofErr w:type="spellEnd"/>
-      <w:r>
-        <w:t xml:space="preserve"> della taglia. Viene usata per identificare univocamente la taglia.</w:t>
-      </w:r>
-    </w:p>
-    <w:p>
-      <w:pPr>
-        <w:pStyle w:val="Paragrafoelenco"/>
-        <w:numPr>
-          <w:ilvl w:val="0"/>
-          <w:numId w:val="8"/>
-        </w:numPr>
-      </w:pPr>
-      <w:proofErr w:type="spellStart"/>
-      <w:r>
-        <w:t>taglia_eu</w:t>
-      </w:r>
-      <w:proofErr w:type="spellEnd"/>
-      <w:r>
-        <w:t xml:space="preserve"> - float:</w:t>
-      </w:r>
-      <w:r>
-        <w:t xml:space="preserve"> Valore della taglia </w:t>
-      </w:r>
-      <w:proofErr w:type="spellStart"/>
-      <w:r>
-        <w:t>eu</w:t>
-      </w:r>
-      <w:proofErr w:type="spellEnd"/>
-      <w:r>
-        <w:t>.</w:t>
-      </w:r>
-    </w:p>
-    <w:p>
-      <w:pPr>
-        <w:pStyle w:val="Paragrafoelenco"/>
-        <w:numPr>
-          <w:ilvl w:val="0"/>
-          <w:numId w:val="8"/>
-        </w:numPr>
-      </w:pPr>
-      <w:proofErr w:type="spellStart"/>
-      <w:r>
-        <w:t>taglia_uk_m</w:t>
-      </w:r>
-      <w:proofErr w:type="spellEnd"/>
-      <w:r>
-        <w:t xml:space="preserve"> - float:</w:t>
-      </w:r>
-      <w:r>
-        <w:t xml:space="preserve"> Valore della taglia </w:t>
-      </w:r>
-      <w:proofErr w:type="spellStart"/>
-      <w:r>
-        <w:t>uk</w:t>
-      </w:r>
-      <w:proofErr w:type="spellEnd"/>
-      <w:r>
-        <w:t xml:space="preserve"> maschile.</w:t>
-      </w:r>
-    </w:p>
-    <w:p>
-      <w:pPr>
-        <w:pStyle w:val="Paragrafoelenco"/>
-        <w:numPr>
-          <w:ilvl w:val="0"/>
-          <w:numId w:val="8"/>
-        </w:numPr>
-      </w:pPr>
-      <w:proofErr w:type="spellStart"/>
-      <w:r>
-        <w:t>taglia_uk_f</w:t>
-      </w:r>
-      <w:proofErr w:type="spellEnd"/>
-      <w:r>
-        <w:t xml:space="preserve"> - float:</w:t>
-      </w:r>
-      <w:r>
-        <w:t xml:space="preserve"> Valore della taglia </w:t>
-      </w:r>
-      <w:proofErr w:type="spellStart"/>
-      <w:r>
-        <w:t>uk</w:t>
-      </w:r>
-      <w:proofErr w:type="spellEnd"/>
-      <w:r>
-        <w:t xml:space="preserve"> femminile.</w:t>
-      </w:r>
-    </w:p>
-    <w:p>
-      <w:pPr>
-        <w:pStyle w:val="Paragrafoelenco"/>
-        <w:numPr>
-          <w:ilvl w:val="0"/>
-          <w:numId w:val="8"/>
-        </w:numPr>
-      </w:pPr>
-      <w:proofErr w:type="spellStart"/>
-      <w:r>
-        <w:t>taglia_us_m</w:t>
-      </w:r>
-      <w:proofErr w:type="spellEnd"/>
-      <w:r>
-        <w:t xml:space="preserve"> - float:</w:t>
-      </w:r>
-      <w:r>
-        <w:t xml:space="preserve"> Valore della taglia </w:t>
-      </w:r>
-      <w:proofErr w:type="spellStart"/>
-      <w:r>
-        <w:t>us</w:t>
-      </w:r>
-      <w:proofErr w:type="spellEnd"/>
-      <w:r>
-        <w:t xml:space="preserve"> maschile.</w:t>
-      </w:r>
-    </w:p>
-    <w:p>
-      <w:pPr>
-        <w:pStyle w:val="Paragrafoelenco"/>
-        <w:numPr>
-          <w:ilvl w:val="0"/>
-          <w:numId w:val="8"/>
-        </w:numPr>
-      </w:pPr>
-      <w:proofErr w:type="spellStart"/>
-      <w:r>
-        <w:t>taglia_us_f</w:t>
-      </w:r>
-      <w:proofErr w:type="spellEnd"/>
-      <w:r>
-        <w:t xml:space="preserve"> - float:</w:t>
-      </w:r>
-      <w:r>
-        <w:t xml:space="preserve"> Valore della taglia </w:t>
-      </w:r>
-      <w:proofErr w:type="spellStart"/>
-      <w:r>
-        <w:t>us</w:t>
-      </w:r>
-      <w:proofErr w:type="spellEnd"/>
-      <w:r>
-        <w:t xml:space="preserve"> femminile.</w:t>
+        <w:t>Scarpa_Categoria</w:t>
+      </w:r>
+    </w:p>
+    <w:p>
+      <w:pPr>
+        <w:pStyle w:val="Paragrafoelenco"/>
+        <w:numPr>
+          <w:ilvl w:val="0"/>
+          <w:numId w:val="11"/>
+        </w:numPr>
+      </w:pPr>
+      <w:r>
+        <w:t>id_scarpa - int(10):</w:t>
+      </w:r>
+      <w:r>
+        <w:t xml:space="preserve"> Chiave esterna che referenzia la scarpa.</w:t>
+      </w:r>
+    </w:p>
+    <w:p>
+      <w:pPr>
+        <w:pStyle w:val="Paragrafoelenco"/>
+        <w:numPr>
+          <w:ilvl w:val="0"/>
+          <w:numId w:val="11"/>
+        </w:numPr>
+      </w:pPr>
+      <w:r>
+        <w:t>id_categoria - int(10):</w:t>
+      </w:r>
+      <w:r>
+        <w:t xml:space="preserve"> Chiave esterna che referenzia la categoria. Una scarpa può avere più categorie.</w:t>
+      </w:r>
+    </w:p>
+    <w:p>
+      <w:pPr>
+        <w:pStyle w:val="Paragrafoelenco"/>
+      </w:pPr>
+    </w:p>
+    <w:p>
+      <w:pPr>
+        <w:pStyle w:val="Titolo2"/>
+      </w:pPr>
+      <w:r>
+        <w:t>Wishlist</w:t>
+      </w:r>
+    </w:p>
+    <w:p>
+      <w:pPr>
+        <w:pStyle w:val="Paragrafoelenco"/>
+        <w:numPr>
+          <w:ilvl w:val="0"/>
+          <w:numId w:val="12"/>
+        </w:numPr>
+      </w:pPr>
+      <w:r>
+        <w:t>id_utente - int(10):</w:t>
+      </w:r>
+      <w:r>
+        <w:t xml:space="preserve"> Chiave esterna che referenzia l’</w:t>
+      </w:r>
+      <w:r>
+        <w:t>id_utente. Nella tabella possono essere presenti più utenti che referenziano la stessa scarpa.</w:t>
+      </w:r>
+    </w:p>
+    <w:p>
+      <w:pPr>
+        <w:pStyle w:val="Paragrafoelenco"/>
+        <w:numPr>
+          <w:ilvl w:val="0"/>
+          <w:numId w:val="12"/>
+        </w:numPr>
+      </w:pPr>
+      <w:r>
+        <w:t>id_scarpa - int(10):</w:t>
+      </w:r>
+      <w:r>
+        <w:t xml:space="preserve"> Chiave esterna che referenzia l’id_scarpa.</w:t>
       </w:r>
     </w:p>
     <w:p/>
@@ -1306,84 +896,82 @@
         <w:pStyle w:val="Titolo2"/>
       </w:pPr>
       <w:r>
-        <w:t>Categoria</w:t>
-      </w:r>
-    </w:p>
-    <w:p>
-      <w:pPr>
-        <w:pStyle w:val="Paragrafoelenco"/>
-        <w:numPr>
-          <w:ilvl w:val="0"/>
-          <w:numId w:val="9"/>
-        </w:numPr>
-      </w:pPr>
-      <w:proofErr w:type="spellStart"/>
-      <w:r>
-        <w:t>id_categoria</w:t>
-      </w:r>
-      <w:proofErr w:type="spellEnd"/>
-      <w:r>
-        <w:t xml:space="preserve"> - </w:t>
-      </w:r>
-      <w:proofErr w:type="spellStart"/>
-      <w:proofErr w:type="gramStart"/>
-      <w:r>
-        <w:t>int</w:t>
-      </w:r>
-      <w:proofErr w:type="spellEnd"/>
-      <w:r>
-        <w:t>(</w:t>
-      </w:r>
-      <w:proofErr w:type="gramEnd"/>
-      <w:r>
-        <w:t>10):</w:t>
-      </w:r>
-      <w:r>
-        <w:t xml:space="preserve"> </w:t>
-      </w:r>
-      <w:proofErr w:type="spellStart"/>
-      <w:r>
-        <w:t>Primary</w:t>
-      </w:r>
-      <w:proofErr w:type="spellEnd"/>
-      <w:r>
-        <w:t xml:space="preserve"> </w:t>
-      </w:r>
-      <w:proofErr w:type="spellStart"/>
-      <w:r>
-        <w:t>key</w:t>
-      </w:r>
-      <w:proofErr w:type="spellEnd"/>
-      <w:r>
-        <w:t xml:space="preserve"> della categoria. Viene usata per identificare univocamente la categoria.</w:t>
-      </w:r>
-    </w:p>
-    <w:p>
-      <w:pPr>
-        <w:pStyle w:val="Paragrafoelenco"/>
-        <w:numPr>
-          <w:ilvl w:val="0"/>
-          <w:numId w:val="9"/>
-        </w:numPr>
-      </w:pPr>
-      <w:r>
-        <w:t xml:space="preserve">nome - </w:t>
-      </w:r>
-      <w:proofErr w:type="spellStart"/>
-      <w:proofErr w:type="gramStart"/>
-      <w:r>
-        <w:t>varchar</w:t>
-      </w:r>
-      <w:proofErr w:type="spellEnd"/>
-      <w:r>
-        <w:t>(</w:t>
-      </w:r>
-      <w:proofErr w:type="gramEnd"/>
-      <w:r>
-        <w:t>50):</w:t>
-      </w:r>
-      <w:r>
-        <w:t xml:space="preserve"> Nome della categoria</w:t>
+        <w:t>Acquisto</w:t>
+      </w:r>
+    </w:p>
+    <w:p>
+      <w:pPr>
+        <w:pStyle w:val="Paragrafoelenco"/>
+        <w:numPr>
+          <w:ilvl w:val="0"/>
+          <w:numId w:val="13"/>
+        </w:numPr>
+      </w:pPr>
+      <w:r>
+        <w:t>id_acquisto - int(10):</w:t>
+      </w:r>
+      <w:r>
+        <w:t xml:space="preserve"> Primary key dell’acquisto. Viene usata per identificare univocamente l’acquisto.</w:t>
+      </w:r>
+    </w:p>
+    <w:p>
+      <w:pPr>
+        <w:pStyle w:val="Paragrafoelenco"/>
+        <w:numPr>
+          <w:ilvl w:val="0"/>
+          <w:numId w:val="13"/>
+        </w:numPr>
+      </w:pPr>
+      <w:r>
+        <w:t>data - date:</w:t>
+      </w:r>
+      <w:r>
+        <w:t xml:space="preserve"> Data dell’acquisto. Valorizzata al momento della creazione di quest’ultimo.</w:t>
+      </w:r>
+    </w:p>
+    <w:p>
+      <w:pPr>
+        <w:pStyle w:val="Paragrafoelenco"/>
+        <w:numPr>
+          <w:ilvl w:val="0"/>
+          <w:numId w:val="13"/>
+        </w:numPr>
+      </w:pPr>
+      <w:r>
+        <w:t>totale - float:</w:t>
+      </w:r>
+      <w:r>
+        <w:t xml:space="preserve"> Prezzo totale dato dalla somma dei prezzi degli articoli.</w:t>
+      </w:r>
+    </w:p>
+    <w:p>
+      <w:pPr>
+        <w:pStyle w:val="Paragrafoelenco"/>
+        <w:numPr>
+          <w:ilvl w:val="0"/>
+          <w:numId w:val="13"/>
+        </w:numPr>
+      </w:pPr>
+      <w:r>
+        <w:t>id_indirizzo - int(10):</w:t>
+      </w:r>
+      <w:r>
+        <w:t xml:space="preserve"> Chiave esterna che referenzia l’indirizzo di spedizione.</w:t>
+      </w:r>
+    </w:p>
+    <w:p>
+      <w:pPr>
+        <w:pStyle w:val="Paragrafoelenco"/>
+        <w:numPr>
+          <w:ilvl w:val="0"/>
+          <w:numId w:val="13"/>
+        </w:numPr>
+      </w:pPr>
+      <w:r>
+        <w:t>id_utente - int(10):</w:t>
+      </w:r>
+      <w:r>
+        <w:t xml:space="preserve"> Chiave esterna che referenzia l’utente dell’acquisto.</w:t>
       </w:r>
     </w:p>
     <w:p>
@@ -1395,492 +983,9 @@
       <w:pPr>
         <w:pStyle w:val="Titolo2"/>
       </w:pPr>
-      <w:proofErr w:type="spellStart"/>
-      <w:r>
-        <w:t>Stock_Scarpe</w:t>
-      </w:r>
-      <w:proofErr w:type="spellEnd"/>
-    </w:p>
-    <w:p>
-      <w:pPr>
-        <w:pStyle w:val="Paragrafoelenco"/>
-        <w:numPr>
-          <w:ilvl w:val="0"/>
-          <w:numId w:val="10"/>
-        </w:numPr>
-      </w:pPr>
-      <w:proofErr w:type="spellStart"/>
-      <w:r>
-        <w:t>id_scarpa</w:t>
-      </w:r>
-      <w:proofErr w:type="spellEnd"/>
-      <w:r>
-        <w:t xml:space="preserve"> - </w:t>
-      </w:r>
-      <w:proofErr w:type="spellStart"/>
-      <w:proofErr w:type="gramStart"/>
-      <w:r>
-        <w:t>int</w:t>
-      </w:r>
-      <w:proofErr w:type="spellEnd"/>
-      <w:r>
-        <w:t>(</w:t>
-      </w:r>
-      <w:proofErr w:type="gramEnd"/>
-      <w:r>
-        <w:t>10):</w:t>
-      </w:r>
-      <w:r>
-        <w:t xml:space="preserve"> Chiave esterna che referenzia la scarpa. Possono essere presenti nella tabella pi</w:t>
-      </w:r>
-      <w:r>
-        <w:t xml:space="preserve">ù righe con lo stesso </w:t>
-      </w:r>
-      <w:proofErr w:type="spellStart"/>
-      <w:r>
-        <w:t>id_scarpa</w:t>
-      </w:r>
-      <w:proofErr w:type="spellEnd"/>
-      <w:r>
-        <w:t xml:space="preserve"> ma con </w:t>
-      </w:r>
-      <w:proofErr w:type="spellStart"/>
-      <w:r>
-        <w:t>id_taglia</w:t>
-      </w:r>
-      <w:proofErr w:type="spellEnd"/>
-      <w:r>
-        <w:t xml:space="preserve"> diverso</w:t>
-      </w:r>
-    </w:p>
-    <w:p>
-      <w:pPr>
-        <w:pStyle w:val="Paragrafoelenco"/>
-        <w:numPr>
-          <w:ilvl w:val="0"/>
-          <w:numId w:val="10"/>
-        </w:numPr>
-      </w:pPr>
-      <w:proofErr w:type="spellStart"/>
-      <w:r>
-        <w:t>id_taglia</w:t>
-      </w:r>
-      <w:proofErr w:type="spellEnd"/>
-      <w:r>
-        <w:t xml:space="preserve"> - </w:t>
-      </w:r>
-      <w:proofErr w:type="spellStart"/>
-      <w:proofErr w:type="gramStart"/>
-      <w:r>
-        <w:t>int</w:t>
-      </w:r>
-      <w:proofErr w:type="spellEnd"/>
-      <w:r>
-        <w:t>(</w:t>
-      </w:r>
-      <w:proofErr w:type="gramEnd"/>
-      <w:r>
-        <w:t>10):</w:t>
-      </w:r>
-      <w:r>
-        <w:t xml:space="preserve"> Chiave esterna che referenzia la taglia della scarpa. </w:t>
-      </w:r>
-    </w:p>
-    <w:p>
-      <w:pPr>
-        <w:pStyle w:val="Paragrafoelenco"/>
-        <w:numPr>
-          <w:ilvl w:val="0"/>
-          <w:numId w:val="10"/>
-        </w:numPr>
-      </w:pPr>
-      <w:proofErr w:type="spellStart"/>
-      <w:r>
-        <w:t>quantita</w:t>
-      </w:r>
-      <w:proofErr w:type="spellEnd"/>
-      <w:r>
-        <w:t xml:space="preserve"> - </w:t>
-      </w:r>
-      <w:proofErr w:type="spellStart"/>
-      <w:proofErr w:type="gramStart"/>
-      <w:r>
-        <w:t>int</w:t>
-      </w:r>
-      <w:proofErr w:type="spellEnd"/>
-      <w:r>
-        <w:t>(</w:t>
-      </w:r>
-      <w:proofErr w:type="gramEnd"/>
-      <w:r>
-        <w:t>10):</w:t>
-      </w:r>
-      <w:r>
-        <w:t xml:space="preserve"> Quantità in stock della scarpa </w:t>
-      </w:r>
-      <w:proofErr w:type="spellStart"/>
-      <w:r>
-        <w:t>id_scarpa</w:t>
-      </w:r>
-      <w:proofErr w:type="spellEnd"/>
-      <w:r>
-        <w:t xml:space="preserve"> di taglia </w:t>
-      </w:r>
-      <w:proofErr w:type="spellStart"/>
-      <w:r>
-        <w:t>id_taglia</w:t>
-      </w:r>
-      <w:proofErr w:type="spellEnd"/>
-      <w:r>
-        <w:t>.</w:t>
-      </w:r>
-    </w:p>
-    <w:p>
-      <w:pPr>
-        <w:pStyle w:val="Paragrafoelenco"/>
-      </w:pPr>
-    </w:p>
-    <w:p>
-      <w:pPr>
-        <w:pStyle w:val="Titolo2"/>
-      </w:pPr>
-      <w:proofErr w:type="spellStart"/>
-      <w:r>
-        <w:t>Scarpa_Categoria</w:t>
-      </w:r>
-      <w:proofErr w:type="spellEnd"/>
-    </w:p>
-    <w:p>
-      <w:pPr>
-        <w:pStyle w:val="Paragrafoelenco"/>
-        <w:numPr>
-          <w:ilvl w:val="0"/>
-          <w:numId w:val="11"/>
-        </w:numPr>
-      </w:pPr>
-      <w:proofErr w:type="spellStart"/>
-      <w:r>
-        <w:t>id_scarpa</w:t>
-      </w:r>
-      <w:proofErr w:type="spellEnd"/>
-      <w:r>
-        <w:t xml:space="preserve"> - </w:t>
-      </w:r>
-      <w:proofErr w:type="spellStart"/>
-      <w:proofErr w:type="gramStart"/>
-      <w:r>
-        <w:t>int</w:t>
-      </w:r>
-      <w:proofErr w:type="spellEnd"/>
-      <w:r>
-        <w:t>(</w:t>
-      </w:r>
-      <w:proofErr w:type="gramEnd"/>
-      <w:r>
-        <w:t>10):</w:t>
-      </w:r>
-      <w:r>
-        <w:t xml:space="preserve"> Chiave esterna che referenzia la scarpa.</w:t>
-      </w:r>
-    </w:p>
-    <w:p>
-      <w:pPr>
-        <w:pStyle w:val="Paragrafoelenco"/>
-        <w:numPr>
-          <w:ilvl w:val="0"/>
-          <w:numId w:val="11"/>
-        </w:numPr>
-      </w:pPr>
-      <w:proofErr w:type="spellStart"/>
-      <w:r>
-        <w:t>id_categoria</w:t>
-      </w:r>
-      <w:proofErr w:type="spellEnd"/>
-      <w:r>
-        <w:t xml:space="preserve"> - </w:t>
-      </w:r>
-      <w:proofErr w:type="spellStart"/>
-      <w:proofErr w:type="gramStart"/>
-      <w:r>
-        <w:t>int</w:t>
-      </w:r>
-      <w:proofErr w:type="spellEnd"/>
-      <w:r>
-        <w:t>(</w:t>
-      </w:r>
-      <w:proofErr w:type="gramEnd"/>
-      <w:r>
-        <w:t>10):</w:t>
-      </w:r>
-      <w:r>
-        <w:t xml:space="preserve"> Chiave esterna che referenzia la categoria. Una scarpa può avere più categorie.</w:t>
-      </w:r>
-    </w:p>
-    <w:p>
-      <w:pPr>
-        <w:pStyle w:val="Paragrafoelenco"/>
-      </w:pPr>
-    </w:p>
-    <w:p>
-      <w:pPr>
-        <w:pStyle w:val="Titolo2"/>
-      </w:pPr>
-      <w:proofErr w:type="spellStart"/>
-      <w:r>
-        <w:t>Wishlist</w:t>
-      </w:r>
-      <w:proofErr w:type="spellEnd"/>
-    </w:p>
-    <w:p>
-      <w:pPr>
-        <w:pStyle w:val="Paragrafoelenco"/>
-        <w:numPr>
-          <w:ilvl w:val="0"/>
-          <w:numId w:val="12"/>
-        </w:numPr>
-      </w:pPr>
-      <w:proofErr w:type="spellStart"/>
-      <w:r>
-        <w:t>id_utente</w:t>
-      </w:r>
-      <w:proofErr w:type="spellEnd"/>
-      <w:r>
-        <w:t xml:space="preserve"> - </w:t>
-      </w:r>
-      <w:proofErr w:type="spellStart"/>
-      <w:proofErr w:type="gramStart"/>
-      <w:r>
-        <w:t>int</w:t>
-      </w:r>
-      <w:proofErr w:type="spellEnd"/>
-      <w:r>
-        <w:t>(</w:t>
-      </w:r>
-      <w:proofErr w:type="gramEnd"/>
-      <w:r>
-        <w:t>10):</w:t>
-      </w:r>
-      <w:r>
-        <w:t xml:space="preserve"> Chiave esterna che referenzia l’</w:t>
-      </w:r>
-      <w:proofErr w:type="spellStart"/>
-      <w:r>
-        <w:t>id_utente</w:t>
-      </w:r>
-      <w:proofErr w:type="spellEnd"/>
-      <w:r>
-        <w:t>. Nella tabella possono essere presenti più utenti che referenziano la stessa scarpa.</w:t>
-      </w:r>
-    </w:p>
-    <w:p>
-      <w:pPr>
-        <w:pStyle w:val="Paragrafoelenco"/>
-        <w:numPr>
-          <w:ilvl w:val="0"/>
-          <w:numId w:val="12"/>
-        </w:numPr>
-      </w:pPr>
-      <w:proofErr w:type="spellStart"/>
-      <w:r>
-        <w:t>id_scarpa</w:t>
-      </w:r>
-      <w:proofErr w:type="spellEnd"/>
-      <w:r>
-        <w:t xml:space="preserve"> - </w:t>
-      </w:r>
-      <w:proofErr w:type="spellStart"/>
-      <w:proofErr w:type="gramStart"/>
-      <w:r>
-        <w:t>int</w:t>
-      </w:r>
-      <w:proofErr w:type="spellEnd"/>
-      <w:r>
-        <w:t>(</w:t>
-      </w:r>
-      <w:proofErr w:type="gramEnd"/>
-      <w:r>
-        <w:t>10):</w:t>
-      </w:r>
-      <w:r>
-        <w:t xml:space="preserve"> Chiave esterna che referenzia l’</w:t>
-      </w:r>
-      <w:proofErr w:type="spellStart"/>
-      <w:r>
-        <w:t>id_scarpa</w:t>
-      </w:r>
-      <w:proofErr w:type="spellEnd"/>
-      <w:r>
-        <w:t>.</w:t>
-      </w:r>
-    </w:p>
-    <w:p/>
-    <w:p>
-      <w:pPr>
-        <w:pStyle w:val="Titolo2"/>
-      </w:pPr>
-      <w:r>
-        <w:t>Acquisto</w:t>
-      </w:r>
-    </w:p>
-    <w:p>
-      <w:pPr>
-        <w:pStyle w:val="Paragrafoelenco"/>
-        <w:numPr>
-          <w:ilvl w:val="0"/>
-          <w:numId w:val="13"/>
-        </w:numPr>
-      </w:pPr>
-      <w:proofErr w:type="spellStart"/>
-      <w:r>
-        <w:t>id_acquisto</w:t>
-      </w:r>
-      <w:proofErr w:type="spellEnd"/>
-      <w:r>
-        <w:t xml:space="preserve"> - </w:t>
-      </w:r>
-      <w:proofErr w:type="spellStart"/>
-      <w:proofErr w:type="gramStart"/>
-      <w:r>
-        <w:t>int</w:t>
-      </w:r>
-      <w:proofErr w:type="spellEnd"/>
-      <w:r>
-        <w:t>(</w:t>
-      </w:r>
-      <w:proofErr w:type="gramEnd"/>
-      <w:r>
-        <w:t>10):</w:t>
-      </w:r>
-      <w:r>
-        <w:t xml:space="preserve"> </w:t>
-      </w:r>
-      <w:proofErr w:type="spellStart"/>
-      <w:r>
-        <w:t>Primary</w:t>
-      </w:r>
-      <w:proofErr w:type="spellEnd"/>
-      <w:r>
-        <w:t xml:space="preserve"> </w:t>
-      </w:r>
-      <w:proofErr w:type="spellStart"/>
-      <w:r>
-        <w:t>key</w:t>
-      </w:r>
-      <w:proofErr w:type="spellEnd"/>
-      <w:r>
-        <w:t xml:space="preserve"> dell’acquisto. Viene usata per identificare univocamente l’acquisto.</w:t>
-      </w:r>
-    </w:p>
-    <w:p>
-      <w:pPr>
-        <w:pStyle w:val="Paragrafoelenco"/>
-        <w:numPr>
-          <w:ilvl w:val="0"/>
-          <w:numId w:val="13"/>
-        </w:numPr>
-      </w:pPr>
-      <w:r>
-        <w:t>data - date:</w:t>
-      </w:r>
-      <w:r>
-        <w:t xml:space="preserve"> Data dell’acquisto. Valorizzata al momento della creazione di quest’ultimo.</w:t>
-      </w:r>
-    </w:p>
-    <w:p>
-      <w:pPr>
-        <w:pStyle w:val="Paragrafoelenco"/>
-        <w:numPr>
-          <w:ilvl w:val="0"/>
-          <w:numId w:val="13"/>
-        </w:numPr>
-      </w:pPr>
-      <w:r>
-        <w:t>totale - float:</w:t>
-      </w:r>
-      <w:r>
-        <w:t xml:space="preserve"> Prezzo totale dato dalla somma dei prezzi degli articoli.</w:t>
-      </w:r>
-    </w:p>
-    <w:p>
-      <w:pPr>
-        <w:pStyle w:val="Paragrafoelenco"/>
-        <w:numPr>
-          <w:ilvl w:val="0"/>
-          <w:numId w:val="13"/>
-        </w:numPr>
-      </w:pPr>
-      <w:proofErr w:type="spellStart"/>
-      <w:r>
-        <w:t>id_indirizzo</w:t>
-      </w:r>
-      <w:proofErr w:type="spellEnd"/>
-      <w:r>
-        <w:t xml:space="preserve"> - </w:t>
-      </w:r>
-      <w:proofErr w:type="spellStart"/>
-      <w:proofErr w:type="gramStart"/>
-      <w:r>
-        <w:t>int</w:t>
-      </w:r>
-      <w:proofErr w:type="spellEnd"/>
-      <w:r>
-        <w:t>(</w:t>
-      </w:r>
-      <w:proofErr w:type="gramEnd"/>
-      <w:r>
-        <w:t>10):</w:t>
-      </w:r>
-      <w:r>
-        <w:t xml:space="preserve"> Chiave esterna che referenzia l’indirizzo di spedizione.</w:t>
-      </w:r>
-    </w:p>
-    <w:p>
-      <w:pPr>
-        <w:pStyle w:val="Paragrafoelenco"/>
-        <w:numPr>
-          <w:ilvl w:val="0"/>
-          <w:numId w:val="13"/>
-        </w:numPr>
-      </w:pPr>
-      <w:proofErr w:type="spellStart"/>
-      <w:r>
-        <w:t>id_utente</w:t>
-      </w:r>
-      <w:proofErr w:type="spellEnd"/>
-      <w:r>
-        <w:t xml:space="preserve"> - </w:t>
-      </w:r>
-      <w:proofErr w:type="spellStart"/>
-      <w:proofErr w:type="gramStart"/>
-      <w:r>
-        <w:t>int</w:t>
-      </w:r>
-      <w:proofErr w:type="spellEnd"/>
-      <w:r>
-        <w:t>(</w:t>
-      </w:r>
-      <w:proofErr w:type="gramEnd"/>
-      <w:r>
-        <w:t>10):</w:t>
-      </w:r>
-      <w:r>
-        <w:t xml:space="preserve"> Chiave esterna che referenzia l’utente dell’acquisto.</w:t>
-      </w:r>
-    </w:p>
-    <w:p>
-      <w:pPr>
-        <w:pStyle w:val="Paragrafoelenco"/>
-      </w:pPr>
-    </w:p>
-    <w:p>
-      <w:pPr>
-        <w:pStyle w:val="Titolo2"/>
-      </w:pPr>
-      <w:proofErr w:type="spellStart"/>
       <w:r>
         <w:t>Dettagli_Acquisto</w:t>
       </w:r>
-      <w:proofErr w:type="spellEnd"/>
     </w:p>
     <w:p>
       <w:pPr>
@@ -1890,26 +995,8 @@
           <w:numId w:val="14"/>
         </w:numPr>
       </w:pPr>
-      <w:proofErr w:type="spellStart"/>
-      <w:r>
-        <w:t>id_scarpa</w:t>
-      </w:r>
-      <w:proofErr w:type="spellEnd"/>
-      <w:r>
-        <w:t xml:space="preserve"> - </w:t>
-      </w:r>
-      <w:proofErr w:type="spellStart"/>
-      <w:proofErr w:type="gramStart"/>
-      <w:r>
-        <w:t>int</w:t>
-      </w:r>
-      <w:proofErr w:type="spellEnd"/>
-      <w:r>
-        <w:t>(</w:t>
-      </w:r>
-      <w:proofErr w:type="gramEnd"/>
-      <w:r>
-        <w:t>10):</w:t>
+      <w:r>
+        <w:t>id_scarpa - int(10):</w:t>
       </w:r>
       <w:r>
         <w:t xml:space="preserve"> Chiave esterna che referenzia la scarpa acquistata. </w:t>
@@ -1923,40 +1010,14 @@
           <w:numId w:val="14"/>
         </w:numPr>
       </w:pPr>
-      <w:proofErr w:type="spellStart"/>
-      <w:r>
-        <w:t>id_acquisto</w:t>
-      </w:r>
-      <w:proofErr w:type="spellEnd"/>
-      <w:r>
-        <w:t xml:space="preserve"> - </w:t>
-      </w:r>
-      <w:proofErr w:type="spellStart"/>
-      <w:proofErr w:type="gramStart"/>
-      <w:r>
-        <w:t>int</w:t>
-      </w:r>
-      <w:proofErr w:type="spellEnd"/>
-      <w:r>
-        <w:t>(</w:t>
-      </w:r>
-      <w:proofErr w:type="gramEnd"/>
-      <w:r>
-        <w:t>10):</w:t>
-      </w:r>
-      <w:r>
-        <w:t xml:space="preserve"> Chiave esterna che referenzia l’acquisto. Nella tabella può essere presente lo stesso </w:t>
-      </w:r>
-      <w:proofErr w:type="spellStart"/>
-      <w:r>
-        <w:t>id_acq</w:t>
-      </w:r>
-      <w:r>
-        <w:t>uisto</w:t>
-      </w:r>
-      <w:proofErr w:type="spellEnd"/>
-      <w:r>
-        <w:t xml:space="preserve"> che referenzia scarpe diverse.</w:t>
+      <w:r>
+        <w:t>id_acquisto - int(10):</w:t>
+      </w:r>
+      <w:r>
+        <w:t xml:space="preserve"> Chiave esterna che referenzia l’acquisto. Nella tabella può essere presente lo stesso id_acq</w:t>
+      </w:r>
+      <w:r>
+        <w:t>uisto che referenzia scarpe diverse.</w:t>
       </w:r>
     </w:p>
     <w:p>
@@ -1967,32 +1028,8 @@
           <w:numId w:val="14"/>
         </w:numPr>
       </w:pPr>
-      <w:proofErr w:type="spellStart"/>
-      <w:r>
-        <w:t>Id_taglia</w:t>
-      </w:r>
-      <w:proofErr w:type="spellEnd"/>
-      <w:r>
-        <w:t xml:space="preserve"> </w:t>
-      </w:r>
-      <w:r>
-        <w:t xml:space="preserve">- </w:t>
-      </w:r>
-      <w:proofErr w:type="spellStart"/>
-      <w:proofErr w:type="gramStart"/>
-      <w:r>
-        <w:t>int</w:t>
-      </w:r>
-      <w:proofErr w:type="spellEnd"/>
-      <w:r>
-        <w:t>(</w:t>
-      </w:r>
-      <w:proofErr w:type="gramEnd"/>
-      <w:r>
-        <w:t>10):</w:t>
-      </w:r>
-      <w:r>
-        <w:t xml:space="preserve"> Chiave esterna che referenzia la taglia della scarpa.</w:t>
+      <w:r>
+        <w:t>Id_taglia - int(10): Chiave esterna che referenzia la taglia della scarpa.</w:t>
       </w:r>
     </w:p>
     <w:p>
@@ -2003,40 +1040,20 @@
           <w:numId w:val="14"/>
         </w:numPr>
       </w:pPr>
-      <w:proofErr w:type="spellStart"/>
-      <w:r>
-        <w:t>quantita</w:t>
-      </w:r>
-      <w:proofErr w:type="spellEnd"/>
-      <w:r>
-        <w:t xml:space="preserve"> - </w:t>
-      </w:r>
-      <w:proofErr w:type="spellStart"/>
-      <w:proofErr w:type="gramStart"/>
-      <w:r>
-        <w:t>int</w:t>
-      </w:r>
-      <w:proofErr w:type="spellEnd"/>
-      <w:r>
-        <w:t>(</w:t>
-      </w:r>
-      <w:proofErr w:type="gramEnd"/>
-      <w:r>
-        <w:t>11</w:t>
-      </w:r>
-      <w:r>
-        <w:t>):</w:t>
-      </w:r>
-      <w:r>
-        <w:t xml:space="preserve"> Quantità della scarpa </w:t>
-      </w:r>
-      <w:proofErr w:type="spellStart"/>
-      <w:r>
-        <w:t>id_scarpa</w:t>
-      </w:r>
-      <w:proofErr w:type="spellEnd"/>
-      <w:r>
-        <w:t xml:space="preserve"> di taglia id_taglia.</w:t>
+      <w:r>
+        <w:t>quantita - int(11): Quantità della scarpa id_scarpa di taglia id_taglia.</w:t>
+      </w:r>
+    </w:p>
+    <w:p>
+      <w:pPr>
+        <w:pStyle w:val="Paragrafoelenco"/>
+        <w:numPr>
+          <w:ilvl w:val="0"/>
+          <w:numId w:val="14"/>
+        </w:numPr>
+      </w:pPr>
+      <w:r>
+        <w:t>prezzo - float: Prezzo della scarpa al momento dell’acquisto. La necessità di questo campo è data dal fatto che il prezzo della scarpa può variare nel tempo, o comunque può avere uno sconto al momento dell’acquisto.</w:t>
       </w:r>
       <w:bookmarkStart w:id="0" w:name="_GoBack"/>
       <w:bookmarkEnd w:id="0"/>

</xml_diff>